<commit_message>
UPDATE: The finish,Oh yeah
</commit_message>
<xml_diff>
--- a/作业/图书馆管理系统——开发总结.docx
+++ b/作业/图书馆管理系统——开发总结.docx
@@ -2403,16 +2403,6 @@
     </w:tbl>
     <w:p>
       <w:pPr>
-        <w:ind w:left="780"/>
-        <w:jc w:val="center"/>
-        <w:rPr>
-          <w:rFonts w:ascii="宋体" w:hAnsi="宋体"/>
-          <w:szCs w:val="21"/>
-        </w:rPr>
-      </w:pPr>
-    </w:p>
-    <w:p>
-      <w:pPr>
         <w:numPr>
           <w:ilvl w:val="0"/>
           <w:numId w:val="18"/>
@@ -3034,16 +3024,6 @@
     </w:tbl>
     <w:p>
       <w:pPr>
-        <w:ind w:left="780"/>
-        <w:jc w:val="center"/>
-        <w:rPr>
-          <w:rFonts w:ascii="宋体" w:hAnsi="宋体"/>
-          <w:szCs w:val="21"/>
-        </w:rPr>
-      </w:pPr>
-    </w:p>
-    <w:p>
-      <w:pPr>
         <w:numPr>
           <w:ilvl w:val="0"/>
           <w:numId w:val="18"/>
@@ -3862,15 +3842,6 @@
     </w:tbl>
     <w:p>
       <w:pPr>
-        <w:jc w:val="center"/>
-        <w:rPr>
-          <w:rFonts w:ascii="宋体" w:hAnsi="宋体"/>
-          <w:szCs w:val="21"/>
-        </w:rPr>
-      </w:pPr>
-    </w:p>
-    <w:p>
-      <w:pPr>
         <w:numPr>
           <w:ilvl w:val="0"/>
           <w:numId w:val="18"/>
@@ -4046,7 +4017,6 @@
                 <w:sz w:val="22"/>
                 <w:szCs w:val="22"/>
               </w:rPr>
-              <w:lastRenderedPageBreak/>
               <w:t>库</w:t>
             </w:r>
             <w:r>
@@ -4095,7 +4065,6 @@
                 <w:sz w:val="22"/>
                 <w:szCs w:val="22"/>
               </w:rPr>
-              <w:lastRenderedPageBreak/>
               <w:t>用户表</w:t>
             </w:r>
           </w:p>
@@ -4470,9 +4439,8 @@
     <w:p>
       <w:pPr>
         <w:ind w:left="780"/>
-        <w:jc w:val="center"/>
-        <w:rPr>
-          <w:rFonts w:ascii="宋体" w:hAnsi="宋体"/>
+        <w:rPr>
+          <w:rFonts w:ascii="宋体" w:hAnsi="宋体" w:hint="eastAsia"/>
           <w:szCs w:val="21"/>
         </w:rPr>
       </w:pPr>
@@ -4493,6 +4461,7 @@
           <w:sz w:val="21"/>
           <w:szCs w:val="21"/>
         </w:rPr>
+        <w:lastRenderedPageBreak/>
         <w:t>2.2主要功能和性能</w:t>
       </w:r>
     </w:p>
@@ -5451,15 +5420,6 @@
         </w:tc>
       </w:tr>
     </w:tbl>
-    <w:p>
-      <w:pPr>
-        <w:jc w:val="center"/>
-        <w:rPr>
-          <w:rFonts w:ascii="宋体" w:hAnsi="宋体"/>
-          <w:szCs w:val="21"/>
-        </w:rPr>
-      </w:pPr>
-    </w:p>
     <w:p>
       <w:pPr>
         <w:pStyle w:val="2"/>
@@ -5685,11 +5645,10 @@
         <w:rPr>
           <w:noProof/>
         </w:rPr>
-        <w:lastRenderedPageBreak/>
         <w:drawing>
-          <wp:inline distT="0" distB="0" distL="0" distR="0" wp14:anchorId="23C491FB" wp14:editId="13CAB178">
-            <wp:extent cx="5562600" cy="2865564"/>
-            <wp:effectExtent l="0" t="0" r="0" b="0"/>
+          <wp:inline distT="0" distB="0" distL="0" distR="0" wp14:anchorId="23C491FB" wp14:editId="68577821">
+            <wp:extent cx="4853940" cy="2500499"/>
+            <wp:effectExtent l="0" t="0" r="3810" b="0"/>
             <wp:docPr id="2" name="图片 2"/>
             <wp:cNvGraphicFramePr>
               <a:graphicFrameLocks xmlns:a="http://schemas.openxmlformats.org/drawingml/2006/main" noChangeAspect="1"/>
@@ -5710,7 +5669,7 @@
                   <pic:spPr>
                     <a:xfrm>
                       <a:off x="0" y="0"/>
-                      <a:ext cx="5568982" cy="2868852"/>
+                      <a:ext cx="4887595" cy="2517836"/>
                     </a:xfrm>
                     <a:prstGeom prst="rect">
                       <a:avLst/>
@@ -5777,6 +5736,7 @@
           <w:sz w:val="21"/>
           <w:szCs w:val="21"/>
         </w:rPr>
+        <w:lastRenderedPageBreak/>
         <w:t>2.5费用</w:t>
       </w:r>
     </w:p>
@@ -5908,7 +5868,7 @@
               <w:widowControl/>
               <w:jc w:val="center"/>
               <w:rPr>
-                <w:rFonts w:ascii="等线" w:eastAsia="等线" w:hAnsi="等线" w:cs="宋体" w:hint="eastAsia"/>
+                <w:rFonts w:ascii="等线" w:eastAsia="等线" w:hAnsi="等线" w:cs="宋体"/>
                 <w:color w:val="000000"/>
                 <w:kern w:val="0"/>
                 <w:sz w:val="22"/>
@@ -5946,7 +5906,7 @@
               <w:widowControl/>
               <w:jc w:val="center"/>
               <w:rPr>
-                <w:rFonts w:ascii="等线" w:eastAsia="等线" w:hAnsi="等线" w:cs="宋体" w:hint="eastAsia"/>
+                <w:rFonts w:ascii="等线" w:eastAsia="等线" w:hAnsi="等线" w:cs="宋体"/>
                 <w:color w:val="000000"/>
                 <w:kern w:val="0"/>
                 <w:sz w:val="22"/>
@@ -5984,7 +5944,7 @@
               <w:widowControl/>
               <w:jc w:val="center"/>
               <w:rPr>
-                <w:rFonts w:ascii="等线" w:eastAsia="等线" w:hAnsi="等线" w:cs="宋体" w:hint="eastAsia"/>
+                <w:rFonts w:ascii="等线" w:eastAsia="等线" w:hAnsi="等线" w:cs="宋体"/>
                 <w:color w:val="000000"/>
                 <w:kern w:val="0"/>
                 <w:sz w:val="22"/>
@@ -6028,7 +5988,7 @@
               <w:widowControl/>
               <w:jc w:val="center"/>
               <w:rPr>
-                <w:rFonts w:ascii="等线" w:eastAsia="等线" w:hAnsi="等线" w:cs="宋体" w:hint="eastAsia"/>
+                <w:rFonts w:ascii="等线" w:eastAsia="等线" w:hAnsi="等线" w:cs="宋体"/>
                 <w:color w:val="000000"/>
                 <w:kern w:val="0"/>
                 <w:sz w:val="22"/>
@@ -6066,7 +6026,7 @@
               <w:widowControl/>
               <w:jc w:val="center"/>
               <w:rPr>
-                <w:rFonts w:ascii="等线" w:eastAsia="等线" w:hAnsi="等线" w:cs="宋体" w:hint="eastAsia"/>
+                <w:rFonts w:ascii="等线" w:eastAsia="等线" w:hAnsi="等线" w:cs="宋体"/>
                 <w:color w:val="000000"/>
                 <w:kern w:val="0"/>
                 <w:sz w:val="22"/>
@@ -6104,7 +6064,7 @@
               <w:widowControl/>
               <w:jc w:val="center"/>
               <w:rPr>
-                <w:rFonts w:ascii="等线" w:eastAsia="等线" w:hAnsi="等线" w:cs="宋体" w:hint="eastAsia"/>
+                <w:rFonts w:ascii="等线" w:eastAsia="等线" w:hAnsi="等线" w:cs="宋体"/>
                 <w:color w:val="000000"/>
                 <w:kern w:val="0"/>
                 <w:sz w:val="22"/>
@@ -6142,7 +6102,7 @@
               <w:widowControl/>
               <w:jc w:val="center"/>
               <w:rPr>
-                <w:rFonts w:ascii="等线" w:eastAsia="等线" w:hAnsi="等线" w:cs="宋体" w:hint="eastAsia"/>
+                <w:rFonts w:ascii="等线" w:eastAsia="等线" w:hAnsi="等线" w:cs="宋体"/>
                 <w:color w:val="000000"/>
                 <w:kern w:val="0"/>
                 <w:sz w:val="22"/>
@@ -6186,7 +6146,7 @@
               <w:widowControl/>
               <w:jc w:val="center"/>
               <w:rPr>
-                <w:rFonts w:ascii="等线" w:eastAsia="等线" w:hAnsi="等线" w:cs="宋体" w:hint="eastAsia"/>
+                <w:rFonts w:ascii="等线" w:eastAsia="等线" w:hAnsi="等线" w:cs="宋体"/>
                 <w:color w:val="000000"/>
                 <w:kern w:val="0"/>
                 <w:sz w:val="22"/>
@@ -6224,7 +6184,7 @@
               <w:widowControl/>
               <w:jc w:val="center"/>
               <w:rPr>
-                <w:rFonts w:ascii="等线" w:eastAsia="等线" w:hAnsi="等线" w:cs="宋体" w:hint="eastAsia"/>
+                <w:rFonts w:ascii="等线" w:eastAsia="等线" w:hAnsi="等线" w:cs="宋体"/>
                 <w:color w:val="000000"/>
                 <w:kern w:val="0"/>
                 <w:sz w:val="22"/>
@@ -6262,7 +6222,7 @@
               <w:widowControl/>
               <w:jc w:val="center"/>
               <w:rPr>
-                <w:rFonts w:ascii="等线" w:eastAsia="等线" w:hAnsi="等线" w:cs="宋体" w:hint="eastAsia"/>
+                <w:rFonts w:ascii="等线" w:eastAsia="等线" w:hAnsi="等线" w:cs="宋体"/>
                 <w:color w:val="000000"/>
                 <w:kern w:val="0"/>
                 <w:sz w:val="22"/>
@@ -6300,7 +6260,7 @@
               <w:widowControl/>
               <w:jc w:val="center"/>
               <w:rPr>
-                <w:rFonts w:ascii="等线" w:eastAsia="等线" w:hAnsi="等线" w:cs="宋体" w:hint="eastAsia"/>
+                <w:rFonts w:ascii="等线" w:eastAsia="等线" w:hAnsi="等线" w:cs="宋体"/>
                 <w:color w:val="000000"/>
                 <w:kern w:val="0"/>
                 <w:sz w:val="22"/>
@@ -6344,7 +6304,7 @@
               <w:widowControl/>
               <w:jc w:val="center"/>
               <w:rPr>
-                <w:rFonts w:ascii="等线" w:eastAsia="等线" w:hAnsi="等线" w:cs="宋体" w:hint="eastAsia"/>
+                <w:rFonts w:ascii="等线" w:eastAsia="等线" w:hAnsi="等线" w:cs="宋体"/>
                 <w:color w:val="000000"/>
                 <w:kern w:val="0"/>
                 <w:sz w:val="22"/>
@@ -6382,7 +6342,7 @@
               <w:widowControl/>
               <w:jc w:val="center"/>
               <w:rPr>
-                <w:rFonts w:ascii="等线" w:eastAsia="等线" w:hAnsi="等线" w:cs="宋体" w:hint="eastAsia"/>
+                <w:rFonts w:ascii="等线" w:eastAsia="等线" w:hAnsi="等线" w:cs="宋体"/>
                 <w:color w:val="000000"/>
                 <w:kern w:val="0"/>
                 <w:sz w:val="22"/>
@@ -6420,7 +6380,7 @@
               <w:widowControl/>
               <w:jc w:val="center"/>
               <w:rPr>
-                <w:rFonts w:ascii="等线" w:eastAsia="等线" w:hAnsi="等线" w:cs="宋体" w:hint="eastAsia"/>
+                <w:rFonts w:ascii="等线" w:eastAsia="等线" w:hAnsi="等线" w:cs="宋体"/>
                 <w:color w:val="000000"/>
                 <w:kern w:val="0"/>
                 <w:sz w:val="22"/>
@@ -6458,7 +6418,7 @@
               <w:widowControl/>
               <w:jc w:val="center"/>
               <w:rPr>
-                <w:rFonts w:ascii="等线" w:eastAsia="等线" w:hAnsi="等线" w:cs="宋体" w:hint="eastAsia"/>
+                <w:rFonts w:ascii="等线" w:eastAsia="等线" w:hAnsi="等线" w:cs="宋体"/>
                 <w:color w:val="000000"/>
                 <w:kern w:val="0"/>
                 <w:sz w:val="22"/>
@@ -6484,7 +6444,7 @@
         <w:ind w:firstLine="420"/>
         <w:jc w:val="center"/>
         <w:rPr>
-          <w:rFonts w:ascii="宋体" w:hAnsi="宋体" w:hint="eastAsia"/>
+          <w:rFonts w:ascii="宋体" w:hAnsi="宋体"/>
           <w:szCs w:val="21"/>
         </w:rPr>
       </w:pPr>
@@ -6601,7 +6561,7 @@
               <w:widowControl/>
               <w:jc w:val="center"/>
               <w:rPr>
-                <w:rFonts w:ascii="等线" w:eastAsia="等线" w:hAnsi="等线" w:cs="宋体" w:hint="eastAsia"/>
+                <w:rFonts w:ascii="等线" w:eastAsia="等线" w:hAnsi="等线" w:cs="宋体"/>
                 <w:color w:val="000000"/>
                 <w:kern w:val="0"/>
                 <w:sz w:val="22"/>
@@ -6639,7 +6599,7 @@
               <w:widowControl/>
               <w:jc w:val="center"/>
               <w:rPr>
-                <w:rFonts w:ascii="等线" w:eastAsia="等线" w:hAnsi="等线" w:cs="宋体" w:hint="eastAsia"/>
+                <w:rFonts w:ascii="等线" w:eastAsia="等线" w:hAnsi="等线" w:cs="宋体"/>
                 <w:color w:val="000000"/>
                 <w:kern w:val="0"/>
                 <w:sz w:val="22"/>
@@ -6677,7 +6637,7 @@
               <w:widowControl/>
               <w:jc w:val="center"/>
               <w:rPr>
-                <w:rFonts w:ascii="等线" w:eastAsia="等线" w:hAnsi="等线" w:cs="宋体" w:hint="eastAsia"/>
+                <w:rFonts w:ascii="等线" w:eastAsia="等线" w:hAnsi="等线" w:cs="宋体"/>
                 <w:color w:val="000000"/>
                 <w:kern w:val="0"/>
                 <w:sz w:val="22"/>
@@ -6721,7 +6681,7 @@
               <w:widowControl/>
               <w:jc w:val="center"/>
               <w:rPr>
-                <w:rFonts w:ascii="等线" w:eastAsia="等线" w:hAnsi="等线" w:cs="宋体" w:hint="eastAsia"/>
+                <w:rFonts w:ascii="等线" w:eastAsia="等线" w:hAnsi="等线" w:cs="宋体"/>
                 <w:color w:val="000000"/>
                 <w:kern w:val="0"/>
                 <w:sz w:val="22"/>
@@ -6759,7 +6719,7 @@
               <w:widowControl/>
               <w:jc w:val="center"/>
               <w:rPr>
-                <w:rFonts w:ascii="等线" w:eastAsia="等线" w:hAnsi="等线" w:cs="宋体" w:hint="eastAsia"/>
+                <w:rFonts w:ascii="等线" w:eastAsia="等线" w:hAnsi="等线" w:cs="宋体"/>
                 <w:color w:val="000000"/>
                 <w:kern w:val="0"/>
                 <w:sz w:val="22"/>
@@ -6797,7 +6757,7 @@
               <w:widowControl/>
               <w:jc w:val="center"/>
               <w:rPr>
-                <w:rFonts w:ascii="等线" w:eastAsia="等线" w:hAnsi="等线" w:cs="宋体" w:hint="eastAsia"/>
+                <w:rFonts w:ascii="等线" w:eastAsia="等线" w:hAnsi="等线" w:cs="宋体"/>
                 <w:color w:val="000000"/>
                 <w:kern w:val="0"/>
                 <w:sz w:val="22"/>
@@ -6835,7 +6795,7 @@
               <w:widowControl/>
               <w:jc w:val="center"/>
               <w:rPr>
-                <w:rFonts w:ascii="等线" w:eastAsia="等线" w:hAnsi="等线" w:cs="宋体" w:hint="eastAsia"/>
+                <w:rFonts w:ascii="等线" w:eastAsia="等线" w:hAnsi="等线" w:cs="宋体"/>
                 <w:color w:val="000000"/>
                 <w:kern w:val="0"/>
                 <w:sz w:val="22"/>
@@ -6860,7 +6820,7 @@
       <w:pPr>
         <w:jc w:val="center"/>
         <w:rPr>
-          <w:rFonts w:ascii="宋体" w:hAnsi="宋体" w:hint="eastAsia"/>
+          <w:rFonts w:ascii="宋体" w:hAnsi="宋体"/>
           <w:szCs w:val="21"/>
         </w:rPr>
       </w:pPr>
@@ -6977,7 +6937,7 @@
               <w:widowControl/>
               <w:jc w:val="center"/>
               <w:rPr>
-                <w:rFonts w:ascii="等线" w:eastAsia="等线" w:hAnsi="等线" w:cs="宋体" w:hint="eastAsia"/>
+                <w:rFonts w:ascii="等线" w:eastAsia="等线" w:hAnsi="等线" w:cs="宋体"/>
                 <w:color w:val="000000"/>
                 <w:kern w:val="0"/>
                 <w:sz w:val="22"/>
@@ -7015,7 +6975,7 @@
               <w:widowControl/>
               <w:jc w:val="center"/>
               <w:rPr>
-                <w:rFonts w:ascii="等线" w:eastAsia="等线" w:hAnsi="等线" w:cs="宋体" w:hint="eastAsia"/>
+                <w:rFonts w:ascii="等线" w:eastAsia="等线" w:hAnsi="等线" w:cs="宋体"/>
                 <w:color w:val="000000"/>
                 <w:kern w:val="0"/>
                 <w:sz w:val="22"/>
@@ -7053,7 +7013,7 @@
               <w:widowControl/>
               <w:jc w:val="center"/>
               <w:rPr>
-                <w:rFonts w:ascii="等线" w:eastAsia="等线" w:hAnsi="等线" w:cs="宋体" w:hint="eastAsia"/>
+                <w:rFonts w:ascii="等线" w:eastAsia="等线" w:hAnsi="等线" w:cs="宋体"/>
                 <w:color w:val="000000"/>
                 <w:kern w:val="0"/>
                 <w:sz w:val="22"/>
@@ -7097,7 +7057,7 @@
               <w:widowControl/>
               <w:jc w:val="center"/>
               <w:rPr>
-                <w:rFonts w:ascii="等线" w:eastAsia="等线" w:hAnsi="等线" w:cs="宋体" w:hint="eastAsia"/>
+                <w:rFonts w:ascii="等线" w:eastAsia="等线" w:hAnsi="等线" w:cs="宋体"/>
                 <w:color w:val="000000"/>
                 <w:kern w:val="0"/>
                 <w:sz w:val="22"/>
@@ -7135,7 +7095,7 @@
               <w:widowControl/>
               <w:jc w:val="center"/>
               <w:rPr>
-                <w:rFonts w:ascii="等线" w:eastAsia="等线" w:hAnsi="等线" w:cs="宋体" w:hint="eastAsia"/>
+                <w:rFonts w:ascii="等线" w:eastAsia="等线" w:hAnsi="等线" w:cs="宋体"/>
                 <w:color w:val="000000"/>
                 <w:kern w:val="0"/>
                 <w:sz w:val="22"/>
@@ -7173,7 +7133,7 @@
               <w:widowControl/>
               <w:jc w:val="center"/>
               <w:rPr>
-                <w:rFonts w:ascii="等线" w:eastAsia="等线" w:hAnsi="等线" w:cs="宋体" w:hint="eastAsia"/>
+                <w:rFonts w:ascii="等线" w:eastAsia="等线" w:hAnsi="等线" w:cs="宋体"/>
                 <w:color w:val="000000"/>
                 <w:kern w:val="0"/>
                 <w:sz w:val="22"/>
@@ -7211,7 +7171,7 @@
               <w:widowControl/>
               <w:jc w:val="center"/>
               <w:rPr>
-                <w:rFonts w:ascii="等线" w:eastAsia="等线" w:hAnsi="等线" w:cs="宋体" w:hint="eastAsia"/>
+                <w:rFonts w:ascii="等线" w:eastAsia="等线" w:hAnsi="等线" w:cs="宋体"/>
                 <w:color w:val="000000"/>
                 <w:kern w:val="0"/>
                 <w:sz w:val="22"/>
@@ -7255,7 +7215,7 @@
               <w:widowControl/>
               <w:jc w:val="center"/>
               <w:rPr>
-                <w:rFonts w:ascii="等线" w:eastAsia="等线" w:hAnsi="等线" w:cs="宋体" w:hint="eastAsia"/>
+                <w:rFonts w:ascii="等线" w:eastAsia="等线" w:hAnsi="等线" w:cs="宋体"/>
                 <w:color w:val="000000"/>
                 <w:kern w:val="0"/>
                 <w:sz w:val="22"/>
@@ -7293,7 +7253,7 @@
               <w:widowControl/>
               <w:jc w:val="center"/>
               <w:rPr>
-                <w:rFonts w:ascii="等线" w:eastAsia="等线" w:hAnsi="等线" w:cs="宋体" w:hint="eastAsia"/>
+                <w:rFonts w:ascii="等线" w:eastAsia="等线" w:hAnsi="等线" w:cs="宋体"/>
                 <w:color w:val="000000"/>
                 <w:kern w:val="0"/>
                 <w:sz w:val="22"/>
@@ -7331,7 +7291,7 @@
               <w:widowControl/>
               <w:jc w:val="center"/>
               <w:rPr>
-                <w:rFonts w:ascii="等线" w:eastAsia="等线" w:hAnsi="等线" w:cs="宋体" w:hint="eastAsia"/>
+                <w:rFonts w:ascii="等线" w:eastAsia="等线" w:hAnsi="等线" w:cs="宋体"/>
                 <w:color w:val="000000"/>
                 <w:kern w:val="0"/>
                 <w:sz w:val="22"/>
@@ -7369,7 +7329,7 @@
               <w:widowControl/>
               <w:jc w:val="center"/>
               <w:rPr>
-                <w:rFonts w:ascii="等线" w:eastAsia="等线" w:hAnsi="等线" w:cs="宋体" w:hint="eastAsia"/>
+                <w:rFonts w:ascii="等线" w:eastAsia="等线" w:hAnsi="等线" w:cs="宋体"/>
                 <w:color w:val="000000"/>
                 <w:kern w:val="0"/>
                 <w:sz w:val="22"/>
@@ -7413,7 +7373,7 @@
               <w:widowControl/>
               <w:jc w:val="center"/>
               <w:rPr>
-                <w:rFonts w:ascii="等线" w:eastAsia="等线" w:hAnsi="等线" w:cs="宋体" w:hint="eastAsia"/>
+                <w:rFonts w:ascii="等线" w:eastAsia="等线" w:hAnsi="等线" w:cs="宋体"/>
                 <w:color w:val="000000"/>
                 <w:kern w:val="0"/>
                 <w:sz w:val="22"/>
@@ -7451,7 +7411,7 @@
               <w:widowControl/>
               <w:jc w:val="center"/>
               <w:rPr>
-                <w:rFonts w:ascii="等线" w:eastAsia="等线" w:hAnsi="等线" w:cs="宋体" w:hint="eastAsia"/>
+                <w:rFonts w:ascii="等线" w:eastAsia="等线" w:hAnsi="等线" w:cs="宋体"/>
                 <w:color w:val="000000"/>
                 <w:kern w:val="0"/>
                 <w:sz w:val="22"/>
@@ -7489,7 +7449,7 @@
               <w:widowControl/>
               <w:jc w:val="center"/>
               <w:rPr>
-                <w:rFonts w:ascii="等线" w:eastAsia="等线" w:hAnsi="等线" w:cs="宋体" w:hint="eastAsia"/>
+                <w:rFonts w:ascii="等线" w:eastAsia="等线" w:hAnsi="等线" w:cs="宋体"/>
                 <w:color w:val="000000"/>
                 <w:kern w:val="0"/>
                 <w:sz w:val="22"/>
@@ -7527,7 +7487,7 @@
               <w:widowControl/>
               <w:jc w:val="center"/>
               <w:rPr>
-                <w:rFonts w:ascii="等线" w:eastAsia="等线" w:hAnsi="等线" w:cs="宋体" w:hint="eastAsia"/>
+                <w:rFonts w:ascii="等线" w:eastAsia="等线" w:hAnsi="等线" w:cs="宋体"/>
                 <w:color w:val="000000"/>
                 <w:kern w:val="0"/>
                 <w:sz w:val="22"/>
@@ -7571,7 +7531,7 @@
               <w:widowControl/>
               <w:jc w:val="center"/>
               <w:rPr>
-                <w:rFonts w:ascii="等线" w:eastAsia="等线" w:hAnsi="等线" w:cs="宋体" w:hint="eastAsia"/>
+                <w:rFonts w:ascii="等线" w:eastAsia="等线" w:hAnsi="等线" w:cs="宋体"/>
                 <w:color w:val="000000"/>
                 <w:kern w:val="0"/>
                 <w:sz w:val="22"/>
@@ -7609,7 +7569,7 @@
               <w:widowControl/>
               <w:jc w:val="center"/>
               <w:rPr>
-                <w:rFonts w:ascii="等线" w:eastAsia="等线" w:hAnsi="等线" w:cs="宋体" w:hint="eastAsia"/>
+                <w:rFonts w:ascii="等线" w:eastAsia="等线" w:hAnsi="等线" w:cs="宋体"/>
                 <w:color w:val="000000"/>
                 <w:kern w:val="0"/>
                 <w:sz w:val="22"/>
@@ -7647,7 +7607,7 @@
               <w:widowControl/>
               <w:jc w:val="center"/>
               <w:rPr>
-                <w:rFonts w:ascii="等线" w:eastAsia="等线" w:hAnsi="等线" w:cs="宋体" w:hint="eastAsia"/>
+                <w:rFonts w:ascii="等线" w:eastAsia="等线" w:hAnsi="等线" w:cs="宋体"/>
                 <w:color w:val="000000"/>
                 <w:kern w:val="0"/>
                 <w:sz w:val="22"/>
@@ -7685,7 +7645,7 @@
               <w:widowControl/>
               <w:jc w:val="center"/>
               <w:rPr>
-                <w:rFonts w:ascii="等线" w:eastAsia="等线" w:hAnsi="等线" w:cs="宋体" w:hint="eastAsia"/>
+                <w:rFonts w:ascii="等线" w:eastAsia="等线" w:hAnsi="等线" w:cs="宋体"/>
                 <w:color w:val="000000"/>
                 <w:kern w:val="0"/>
                 <w:sz w:val="22"/>
@@ -7711,7 +7671,7 @@
         <w:ind w:firstLine="420"/>
         <w:jc w:val="center"/>
         <w:rPr>
-          <w:rFonts w:ascii="宋体" w:hAnsi="宋体" w:hint="eastAsia"/>
+          <w:rFonts w:ascii="宋体" w:hAnsi="宋体"/>
           <w:szCs w:val="21"/>
         </w:rPr>
       </w:pPr>
@@ -8068,7 +8028,6 @@
                 <w:sz w:val="22"/>
                 <w:szCs w:val="22"/>
               </w:rPr>
-              <w:lastRenderedPageBreak/>
               <w:t>平均生产效率</w:t>
             </w:r>
           </w:p>
@@ -8092,7 +8051,7 @@
               <w:widowControl/>
               <w:jc w:val="center"/>
               <w:rPr>
-                <w:rFonts w:ascii="等线" w:eastAsia="等线" w:hAnsi="等线" w:cs="宋体" w:hint="eastAsia"/>
+                <w:rFonts w:ascii="等线" w:eastAsia="等线" w:hAnsi="等线" w:cs="宋体"/>
                 <w:color w:val="000000"/>
                 <w:kern w:val="0"/>
                 <w:sz w:val="22"/>
@@ -8130,7 +8089,7 @@
               <w:widowControl/>
               <w:jc w:val="center"/>
               <w:rPr>
-                <w:rFonts w:ascii="等线" w:eastAsia="等线" w:hAnsi="等线" w:cs="宋体" w:hint="eastAsia"/>
+                <w:rFonts w:ascii="等线" w:eastAsia="等线" w:hAnsi="等线" w:cs="宋体"/>
                 <w:color w:val="000000"/>
                 <w:kern w:val="0"/>
                 <w:sz w:val="22"/>
@@ -8174,7 +8133,7 @@
               <w:widowControl/>
               <w:jc w:val="center"/>
               <w:rPr>
-                <w:rFonts w:ascii="等线" w:eastAsia="等线" w:hAnsi="等线" w:cs="宋体" w:hint="eastAsia"/>
+                <w:rFonts w:ascii="等线" w:eastAsia="等线" w:hAnsi="等线" w:cs="宋体"/>
                 <w:color w:val="000000"/>
                 <w:kern w:val="0"/>
                 <w:sz w:val="22"/>
@@ -8212,7 +8171,7 @@
               <w:widowControl/>
               <w:jc w:val="center"/>
               <w:rPr>
-                <w:rFonts w:ascii="等线" w:eastAsia="等线" w:hAnsi="等线" w:cs="宋体" w:hint="eastAsia"/>
+                <w:rFonts w:ascii="等线" w:eastAsia="等线" w:hAnsi="等线" w:cs="宋体"/>
                 <w:color w:val="000000"/>
                 <w:kern w:val="0"/>
                 <w:sz w:val="22"/>
@@ -8260,7 +8219,7 @@
               <w:widowControl/>
               <w:jc w:val="center"/>
               <w:rPr>
-                <w:rFonts w:ascii="等线" w:eastAsia="等线" w:hAnsi="等线" w:cs="宋体" w:hint="eastAsia"/>
+                <w:rFonts w:ascii="等线" w:eastAsia="等线" w:hAnsi="等线" w:cs="宋体"/>
                 <w:color w:val="000000"/>
                 <w:kern w:val="0"/>
                 <w:sz w:val="22"/>
@@ -8314,7 +8273,7 @@
               <w:widowControl/>
               <w:jc w:val="center"/>
               <w:rPr>
-                <w:rFonts w:ascii="等线" w:eastAsia="等线" w:hAnsi="等线" w:cs="宋体" w:hint="eastAsia"/>
+                <w:rFonts w:ascii="等线" w:eastAsia="等线" w:hAnsi="等线" w:cs="宋体"/>
                 <w:color w:val="000000"/>
                 <w:kern w:val="0"/>
                 <w:sz w:val="22"/>
@@ -8352,7 +8311,7 @@
               <w:widowControl/>
               <w:jc w:val="center"/>
               <w:rPr>
-                <w:rFonts w:ascii="等线" w:eastAsia="等线" w:hAnsi="等线" w:cs="宋体" w:hint="eastAsia"/>
+                <w:rFonts w:ascii="等线" w:eastAsia="等线" w:hAnsi="等线" w:cs="宋体"/>
                 <w:color w:val="000000"/>
                 <w:kern w:val="0"/>
                 <w:sz w:val="22"/>
@@ -8400,7 +8359,7 @@
               <w:widowControl/>
               <w:jc w:val="center"/>
               <w:rPr>
-                <w:rFonts w:ascii="等线" w:eastAsia="等线" w:hAnsi="等线" w:cs="宋体" w:hint="eastAsia"/>
+                <w:rFonts w:ascii="等线" w:eastAsia="等线" w:hAnsi="等线" w:cs="宋体"/>
                 <w:color w:val="000000"/>
                 <w:kern w:val="0"/>
                 <w:sz w:val="22"/>
@@ -8436,7 +8395,7 @@
         <w:ind w:left="420"/>
         <w:jc w:val="center"/>
         <w:rPr>
-          <w:rFonts w:ascii="宋体" w:hAnsi="宋体" w:hint="eastAsia"/>
+          <w:rFonts w:ascii="宋体" w:hAnsi="宋体"/>
           <w:szCs w:val="21"/>
         </w:rPr>
       </w:pPr>
@@ -8750,37 +8709,16 @@
         </w:rPr>
         <w:t>的标准如下：</w:t>
       </w:r>
-      <w:r>
-        <w:rPr>
-          <w:rFonts w:ascii="宋体" w:hAnsi="宋体"/>
-          <w:szCs w:val="21"/>
-        </w:rPr>
-        <w:br/>
-      </w:r>
     </w:p>
     <w:p>
       <w:pPr>
         <w:ind w:firstLine="420"/>
-        <w:jc w:val="center"/>
-        <w:rPr>
-          <w:rFonts w:ascii="宋体" w:hAnsi="宋体"/>
-          <w:szCs w:val="21"/>
-        </w:rPr>
-      </w:pPr>
-      <w:r>
-        <w:rPr>
-          <w:rFonts w:ascii="宋体" w:hAnsi="宋体"/>
-          <w:szCs w:val="21"/>
-        </w:rPr>
-        <w:t xml:space="preserve"> </w:t>
-      </w:r>
-      <w:r>
-        <w:rPr>
-          <w:rFonts w:ascii="宋体" w:hAnsi="宋体"/>
-          <w:szCs w:val="21"/>
-        </w:rPr>
-        <w:t>CMM1级 11.95‰</w:t>
-      </w:r>
+        <w:jc w:val="left"/>
+        <w:rPr>
+          <w:rFonts w:ascii="宋体" w:hAnsi="宋体" w:hint="eastAsia"/>
+          <w:szCs w:val="21"/>
+        </w:rPr>
+      </w:pPr>
     </w:p>
     <w:p>
       <w:pPr>
@@ -8796,7 +8734,15 @@
           <w:rFonts w:ascii="宋体" w:hAnsi="宋体"/>
           <w:szCs w:val="21"/>
         </w:rPr>
-        <w:t>CMM2级 5.52‰</w:t>
+        <w:lastRenderedPageBreak/>
+        <w:t xml:space="preserve"> </w:t>
+      </w:r>
+      <w:r>
+        <w:rPr>
+          <w:rFonts w:ascii="宋体" w:hAnsi="宋体"/>
+          <w:szCs w:val="21"/>
+        </w:rPr>
+        <w:t>CMM1级 11.95‰</w:t>
       </w:r>
     </w:p>
     <w:p>
@@ -8813,7 +8759,7 @@
           <w:rFonts w:ascii="宋体" w:hAnsi="宋体"/>
           <w:szCs w:val="21"/>
         </w:rPr>
-        <w:t>CMM3级 2.39‰</w:t>
+        <w:t>CMM2级 5.52‰</w:t>
       </w:r>
     </w:p>
     <w:p>
@@ -8830,7 +8776,7 @@
           <w:rFonts w:ascii="宋体" w:hAnsi="宋体"/>
           <w:szCs w:val="21"/>
         </w:rPr>
-        <w:t>CMM4级 0.92‰</w:t>
+        <w:t>CMM3级 2.39‰</w:t>
       </w:r>
     </w:p>
     <w:p>
@@ -8847,12 +8793,13 @@
           <w:rFonts w:ascii="宋体" w:hAnsi="宋体"/>
           <w:szCs w:val="21"/>
         </w:rPr>
-        <w:t>CMM5级 0.32‰</w:t>
+        <w:t>CMM4级 0.92‰</w:t>
       </w:r>
     </w:p>
     <w:p>
       <w:pPr>
         <w:ind w:firstLine="420"/>
+        <w:jc w:val="center"/>
         <w:rPr>
           <w:rFonts w:ascii="宋体" w:hAnsi="宋体"/>
           <w:szCs w:val="21"/>
@@ -8860,28 +8807,44 @@
       </w:pPr>
       <w:r>
         <w:rPr>
-          <w:rFonts w:ascii="宋体" w:hAnsi="宋体" w:hint="eastAsia"/>
-          <w:szCs w:val="21"/>
-        </w:rPr>
-        <w:t>很显然</w:t>
-      </w:r>
-      <w:r>
-        <w:rPr>
-          <w:rFonts w:ascii="宋体" w:hAnsi="宋体" w:hint="eastAsia"/>
-          <w:szCs w:val="21"/>
-        </w:rPr>
-        <w:t>，出错率越低，在一定程度上反映代码的质量越优</w:t>
-      </w:r>
-      <w:r>
-        <w:rPr>
-          <w:rFonts w:ascii="宋体" w:hAnsi="宋体" w:hint="eastAsia"/>
-          <w:szCs w:val="21"/>
-        </w:rPr>
-        <w:t>，产品质量相应越好。</w:t>
+          <w:rFonts w:ascii="宋体" w:hAnsi="宋体"/>
+          <w:szCs w:val="21"/>
+        </w:rPr>
+        <w:t>CMM5级 0.32‰</w:t>
       </w:r>
     </w:p>
     <w:p>
       <w:pPr>
+        <w:ind w:firstLine="420"/>
+        <w:rPr>
+          <w:rFonts w:ascii="宋体" w:hAnsi="宋体"/>
+          <w:szCs w:val="21"/>
+        </w:rPr>
+      </w:pPr>
+      <w:r>
+        <w:rPr>
+          <w:rFonts w:ascii="宋体" w:hAnsi="宋体" w:hint="eastAsia"/>
+          <w:szCs w:val="21"/>
+        </w:rPr>
+        <w:t>很显然</w:t>
+      </w:r>
+      <w:r>
+        <w:rPr>
+          <w:rFonts w:ascii="宋体" w:hAnsi="宋体" w:hint="eastAsia"/>
+          <w:szCs w:val="21"/>
+        </w:rPr>
+        <w:t>，出错率越低，在一定程度上反映代码的质量越优</w:t>
+      </w:r>
+      <w:r>
+        <w:rPr>
+          <w:rFonts w:ascii="宋体" w:hAnsi="宋体" w:hint="eastAsia"/>
+          <w:szCs w:val="21"/>
+        </w:rPr>
+        <w:t>，产品质量相应越好。</w:t>
+      </w:r>
+    </w:p>
+    <w:p>
+      <w:pPr>
         <w:pStyle w:val="2"/>
         <w:spacing w:before="0" w:after="0" w:line="240" w:lineRule="auto"/>
         <w:rPr>
@@ -9017,25 +8980,25 @@
       <w:pPr>
         <w:ind w:firstLine="420"/>
         <w:rPr>
-          <w:rFonts w:ascii="宋体" w:hAnsi="宋体" w:hint="eastAsia"/>
-          <w:color w:val="000000" w:themeColor="text1"/>
-          <w:szCs w:val="21"/>
-        </w:rPr>
-      </w:pPr>
-      <w:r>
-        <w:rPr>
-          <w:rFonts w:ascii="宋体" w:hAnsi="宋体" w:hint="eastAsia"/>
-          <w:color w:val="000000" w:themeColor="text1"/>
-          <w:szCs w:val="21"/>
-        </w:rPr>
-        <w:t>逐一分析来看，J</w:t>
-      </w:r>
-      <w:r>
-        <w:rPr>
           <w:rFonts w:ascii="宋体" w:hAnsi="宋体"/>
           <w:color w:val="000000" w:themeColor="text1"/>
           <w:szCs w:val="21"/>
         </w:rPr>
+      </w:pPr>
+      <w:r>
+        <w:rPr>
+          <w:rFonts w:ascii="宋体" w:hAnsi="宋体" w:hint="eastAsia"/>
+          <w:color w:val="000000" w:themeColor="text1"/>
+          <w:szCs w:val="21"/>
+        </w:rPr>
+        <w:t>逐一分析来看，J</w:t>
+      </w:r>
+      <w:r>
+        <w:rPr>
+          <w:rFonts w:ascii="宋体" w:hAnsi="宋体"/>
+          <w:color w:val="000000" w:themeColor="text1"/>
+          <w:szCs w:val="21"/>
+        </w:rPr>
         <w:t>ava</w:t>
       </w:r>
       <w:r>
@@ -9128,33 +9091,33 @@
       <w:pPr>
         <w:ind w:firstLine="420"/>
         <w:rPr>
-          <w:rFonts w:ascii="宋体" w:hAnsi="宋体" w:hint="eastAsia"/>
-          <w:color w:val="000000" w:themeColor="text1"/>
-          <w:szCs w:val="21"/>
-        </w:rPr>
-      </w:pPr>
-      <w:r>
-        <w:rPr>
-          <w:rFonts w:ascii="宋体" w:hAnsi="宋体" w:hint="eastAsia"/>
-          <w:color w:val="000000" w:themeColor="text1"/>
-          <w:szCs w:val="21"/>
-        </w:rPr>
-        <w:t>针对上述三类错误，团队分析原因如下：其一，数据库操作比较庞杂，出现的均是一些失误，对整体影响不大，易于修改</w:t>
-      </w:r>
-      <w:r>
-        <w:rPr>
-          <w:rFonts w:ascii="宋体" w:hAnsi="宋体" w:hint="eastAsia"/>
-          <w:color w:val="000000" w:themeColor="text1"/>
-          <w:szCs w:val="21"/>
-        </w:rPr>
-        <w:t>；其二，J</w:t>
-      </w:r>
-      <w:r>
-        <w:rPr>
           <w:rFonts w:ascii="宋体" w:hAnsi="宋体"/>
           <w:color w:val="000000" w:themeColor="text1"/>
           <w:szCs w:val="21"/>
         </w:rPr>
+      </w:pPr>
+      <w:r>
+        <w:rPr>
+          <w:rFonts w:ascii="宋体" w:hAnsi="宋体" w:hint="eastAsia"/>
+          <w:color w:val="000000" w:themeColor="text1"/>
+          <w:szCs w:val="21"/>
+        </w:rPr>
+        <w:t>针对上述三类错误，团队分析原因如下：其一，数据库操作比较庞杂，出现的均是一些失误，对整体影响不大，易于修改</w:t>
+      </w:r>
+      <w:r>
+        <w:rPr>
+          <w:rFonts w:ascii="宋体" w:hAnsi="宋体" w:hint="eastAsia"/>
+          <w:color w:val="000000" w:themeColor="text1"/>
+          <w:szCs w:val="21"/>
+        </w:rPr>
+        <w:t>；其二，J</w:t>
+      </w:r>
+      <w:r>
+        <w:rPr>
+          <w:rFonts w:ascii="宋体" w:hAnsi="宋体"/>
+          <w:color w:val="000000" w:themeColor="text1"/>
+          <w:szCs w:val="21"/>
+        </w:rPr>
         <w:t>ava</w:t>
       </w:r>
       <w:r>
@@ -9290,15 +9253,7 @@
           <w:rFonts w:ascii="宋体" w:hAnsi="宋体" w:hint="eastAsia"/>
           <w:szCs w:val="21"/>
         </w:rPr>
-        <w:t>总的来说，今后在开发项目时，必须思路清晰，计划明确，严格按照既定目标进行，即使存在修改也</w:t>
-      </w:r>
-      <w:r>
-        <w:rPr>
-          <w:rFonts w:ascii="宋体" w:hAnsi="宋体" w:hint="eastAsia"/>
-          <w:szCs w:val="21"/>
-        </w:rPr>
-        <w:lastRenderedPageBreak/>
-        <w:t>应详细记录，备查。</w:t>
+        <w:t>总的来说，今后在开发项目时，必须思路清晰，计划明确，严格按照既定目标进行，即使存在修改也应详细记录，备查。</w:t>
       </w:r>
       <w:r>
         <w:rPr>

</xml_diff>